<commit_message>
answered question 3, mostly
</commit_message>
<xml_diff>
--- a/hw1/HW1_text_answers.docx
+++ b/hw1/HW1_text_answers.docx
@@ -81,6 +81,9 @@
     </w:p>
     <w:p>
       <w:r>
+        <w:rPr>
+          <w:noProof/>
+        </w:rPr>
         <w:drawing>
           <wp:anchor distT="0" distB="0" distL="114300" distR="114300" simplePos="0" relativeHeight="251658240" behindDoc="0" locked="0" layoutInCell="1" allowOverlap="1" wp14:anchorId="06AA4BB8" wp14:editId="4E277356">
             <wp:simplePos x="0" y="0"/>
@@ -170,6 +173,9 @@
     </w:p>
     <w:p>
       <w:r>
+        <w:rPr>
+          <w:noProof/>
+        </w:rPr>
         <w:drawing>
           <wp:anchor distT="0" distB="0" distL="114300" distR="114300" simplePos="0" relativeHeight="251659264" behindDoc="0" locked="0" layoutInCell="1" allowOverlap="1" wp14:anchorId="7529ADBD" wp14:editId="5AFB2185">
             <wp:simplePos x="0" y="0"/>
@@ -257,6 +263,9 @@
     </w:p>
     <w:p>
       <w:r>
+        <w:rPr>
+          <w:noProof/>
+        </w:rPr>
         <w:drawing>
           <wp:anchor distT="0" distB="0" distL="114300" distR="114300" simplePos="0" relativeHeight="251660288" behindDoc="0" locked="0" layoutInCell="1" allowOverlap="1" wp14:anchorId="6A7CCE14" wp14:editId="50FAB3FA">
             <wp:simplePos x="0" y="0"/>
@@ -791,10 +800,7 @@
           </w:tcPr>
           <w:p>
             <w:r>
-              <w:t>Cement (S</w:t>
-            </w:r>
-            <w:r>
-              <w:t>idewalk, Alley, Wall, Curb)</w:t>
+              <w:t>Cement (Sidewalk, Alley, Wall, Curb)</w:t>
             </w:r>
           </w:p>
         </w:tc>
@@ -870,10 +876,7 @@
           </w:tcPr>
           <w:p>
             <w:r>
-              <w:t>Graffiti Commerci</w:t>
-            </w:r>
-            <w:r>
-              <w:t>al Vehicle</w:t>
+              <w:t>Graffiti Commercial Vehicle</w:t>
             </w:r>
           </w:p>
         </w:tc>
@@ -1470,10 +1473,7 @@
       </w:tr>
     </w:tbl>
     <w:p/>
-    <w:p>
-      <w:bookmarkStart w:id="0" w:name="_GoBack"/>
-      <w:bookmarkEnd w:id="0"/>
-    </w:p>
+    <w:p/>
     <w:p/>
     <w:p/>
     <w:p/>
@@ -1541,15 +1541,13 @@
           <w:docGrid w:linePitch="360"/>
         </w:sectPr>
       </w:pPr>
-      <w:proofErr w:type="gramStart"/>
       <w:r>
         <w:rPr>
           <w:sz w:val="20"/>
           <w:szCs w:val="20"/>
         </w:rPr>
-        <w:t xml:space="preserve">Ward,   </w:t>
+        <w:t xml:space="preserve">Ward,  </w:t>
       </w:r>
-      <w:proofErr w:type="gramEnd"/>
       <w:r>
         <w:rPr>
           <w:sz w:val="20"/>
@@ -1644,14 +1642,7 @@
                 <w:sz w:val="18"/>
                 <w:szCs w:val="18"/>
               </w:rPr>
-              <w:t>0.0      1311</w:t>
-            </w:r>
-            <w:r>
-              <w:rPr>
-                <w:sz w:val="18"/>
-                <w:szCs w:val="18"/>
-              </w:rPr>
-              <w:t xml:space="preserve">       </w:t>
+              <w:t xml:space="preserve">0.0      1311       </w:t>
             </w:r>
           </w:p>
         </w:tc>
@@ -5072,14 +5063,7 @@
                 <w:sz w:val="18"/>
                 <w:szCs w:val="18"/>
               </w:rPr>
-              <w:t xml:space="preserve"> </w:t>
-            </w:r>
-            <w:r>
-              <w:rPr>
-                <w:sz w:val="18"/>
-                <w:szCs w:val="18"/>
-              </w:rPr>
-              <w:t>0.0       10</w:t>
+              <w:t xml:space="preserve"> 0.0       10</w:t>
             </w:r>
           </w:p>
         </w:tc>
@@ -6213,7 +6197,13 @@
         </w:numPr>
       </w:pPr>
       <w:r>
-        <w:t>There are a lot of different ways that people identify with their community. There are the 77 recognized “community areas”, which is what I usually understand as the “neighborhood”. For example, I live in Hyde Park, but my favorite community area is Andersonville. However, citizens also identify with their wards, because each ward is tied together politically, via the Aldermen who help run the city. There are also zip codes, which generally identify an</w:t>
+        <w:t xml:space="preserve">There are a lot of different ways that people identify with their community. There are the 77 recognized “community areas”, which is what I usually understand as the “neighborhood”. For example, I live in Hyde Park, but my favorite community area is Andersonville. </w:t>
+      </w:r>
+      <w:r>
+        <w:t xml:space="preserve">Actually, that’s not even a Community Area, it’s a neighborhood withing the Community Area of Edgewater! </w:t>
+      </w:r>
+      <w:r>
+        <w:t>However, citizens also identify with their wards, because each ward is tied together politically, via the Aldermen who help run the city. There are also zip codes, which generally identify an</w:t>
       </w:r>
       <w:r>
         <w:t xml:space="preserve"> area for mail delivery.</w:t>
@@ -6306,15 +6296,51 @@
         <w:t>Problem 3:</w:t>
       </w:r>
     </w:p>
+    <w:p/>
     <w:p>
       <w:pPr>
-        <w:pStyle w:val="ListParagraph"/>
-        <w:numPr>
-          <w:ilvl w:val="0"/>
-          <w:numId w:val="2"/>
-        </w:numPr>
+        <w:ind w:left="720"/>
       </w:pPr>
+      <w:r>
+        <w:t xml:space="preserve">A: </w:t>
+      </w:r>
+      <w:r>
+        <w:t xml:space="preserve">There were six total calls from 7500 S Wolcott Ave. Five were about potholes and one was about sanitation. The probability of an incoming call being about potholes is .8333, and the probability of it being about sanitation is 0.1667. Therefore it is most likely that an incoming call from 7500 S Wolcott Ave will concern potholes. </w:t>
+      </w:r>
     </w:p>
+    <w:p/>
+    <w:p>
+      <w:pPr>
+        <w:ind w:left="720"/>
+      </w:pPr>
+      <w:r>
+        <w:t>B:</w:t>
+      </w:r>
+      <w:r>
+        <w:t xml:space="preserve"> Lawndale is in Community Area 29. 4584 requests about Graffiti Removal came from Lawndale. </w:t>
+      </w:r>
+      <w:r>
+        <w:t xml:space="preserve">There were 11914 requests about Graffiti Removal from Uptown, which is Community Area 3. </w:t>
+      </w:r>
+      <w:r>
+        <w:t xml:space="preserve">There were </w:t>
+      </w:r>
+    </w:p>
+    <w:p/>
+    <w:p>
+      <w:pPr>
+        <w:ind w:left="720"/>
+      </w:pPr>
+      <w:r>
+        <w:t>C:</w:t>
+      </w:r>
+      <w:r>
+        <w:t xml:space="preserve"> There were 260 total calls about Graffiti Removal. 100 came from Englewood, giving a probability of (100 / 260) = 0.3846. 160 came from Uptown, giving a probability of 0.6154. Therefore, it is about 23% more likely that the call about Graffiti Removal came from Uptown. </w:t>
+      </w:r>
+      <w:bookmarkStart w:id="0" w:name="_GoBack"/>
+      <w:bookmarkEnd w:id="0"/>
+    </w:p>
+    <w:p/>
     <w:p>
       <w:pPr>
         <w:ind w:left="360"/>
@@ -6447,6 +6473,119 @@
     </w:lvl>
   </w:abstractNum>
   <w:abstractNum w:abstractNumId="1">
+    <w:nsid w:val="43055B19"/>
+    <w:multiLevelType w:val="hybridMultilevel"/>
+    <w:tmpl w:val="2058342A"/>
+    <w:lvl w:ilvl="0" w:tplc="04090001">
+      <w:start w:val="1"/>
+      <w:numFmt w:val="bullet"/>
+      <w:lvlText w:val=""/>
+      <w:lvlJc w:val="left"/>
+      <w:pPr>
+        <w:ind w:left="1440" w:hanging="360"/>
+      </w:pPr>
+      <w:rPr>
+        <w:rFonts w:ascii="Symbol" w:hAnsi="Symbol" w:hint="default"/>
+      </w:rPr>
+    </w:lvl>
+    <w:lvl w:ilvl="1" w:tplc="04090003">
+      <w:start w:val="1"/>
+      <w:numFmt w:val="bullet"/>
+      <w:lvlText w:val="o"/>
+      <w:lvlJc w:val="left"/>
+      <w:pPr>
+        <w:ind w:left="2160" w:hanging="360"/>
+      </w:pPr>
+      <w:rPr>
+        <w:rFonts w:ascii="Courier New" w:hAnsi="Courier New" w:cs="Courier New" w:hint="default"/>
+      </w:rPr>
+    </w:lvl>
+    <w:lvl w:ilvl="2" w:tplc="04090005" w:tentative="1">
+      <w:start w:val="1"/>
+      <w:numFmt w:val="bullet"/>
+      <w:lvlText w:val=""/>
+      <w:lvlJc w:val="left"/>
+      <w:pPr>
+        <w:ind w:left="2880" w:hanging="360"/>
+      </w:pPr>
+      <w:rPr>
+        <w:rFonts w:ascii="Wingdings" w:hAnsi="Wingdings" w:hint="default"/>
+      </w:rPr>
+    </w:lvl>
+    <w:lvl w:ilvl="3" w:tplc="04090001" w:tentative="1">
+      <w:start w:val="1"/>
+      <w:numFmt w:val="bullet"/>
+      <w:lvlText w:val=""/>
+      <w:lvlJc w:val="left"/>
+      <w:pPr>
+        <w:ind w:left="3600" w:hanging="360"/>
+      </w:pPr>
+      <w:rPr>
+        <w:rFonts w:ascii="Symbol" w:hAnsi="Symbol" w:hint="default"/>
+      </w:rPr>
+    </w:lvl>
+    <w:lvl w:ilvl="4" w:tplc="04090003" w:tentative="1">
+      <w:start w:val="1"/>
+      <w:numFmt w:val="bullet"/>
+      <w:lvlText w:val="o"/>
+      <w:lvlJc w:val="left"/>
+      <w:pPr>
+        <w:ind w:left="4320" w:hanging="360"/>
+      </w:pPr>
+      <w:rPr>
+        <w:rFonts w:ascii="Courier New" w:hAnsi="Courier New" w:cs="Courier New" w:hint="default"/>
+      </w:rPr>
+    </w:lvl>
+    <w:lvl w:ilvl="5" w:tplc="04090005" w:tentative="1">
+      <w:start w:val="1"/>
+      <w:numFmt w:val="bullet"/>
+      <w:lvlText w:val=""/>
+      <w:lvlJc w:val="left"/>
+      <w:pPr>
+        <w:ind w:left="5040" w:hanging="360"/>
+      </w:pPr>
+      <w:rPr>
+        <w:rFonts w:ascii="Wingdings" w:hAnsi="Wingdings" w:hint="default"/>
+      </w:rPr>
+    </w:lvl>
+    <w:lvl w:ilvl="6" w:tplc="04090001" w:tentative="1">
+      <w:start w:val="1"/>
+      <w:numFmt w:val="bullet"/>
+      <w:lvlText w:val=""/>
+      <w:lvlJc w:val="left"/>
+      <w:pPr>
+        <w:ind w:left="5760" w:hanging="360"/>
+      </w:pPr>
+      <w:rPr>
+        <w:rFonts w:ascii="Symbol" w:hAnsi="Symbol" w:hint="default"/>
+      </w:rPr>
+    </w:lvl>
+    <w:lvl w:ilvl="7" w:tplc="04090003" w:tentative="1">
+      <w:start w:val="1"/>
+      <w:numFmt w:val="bullet"/>
+      <w:lvlText w:val="o"/>
+      <w:lvlJc w:val="left"/>
+      <w:pPr>
+        <w:ind w:left="6480" w:hanging="360"/>
+      </w:pPr>
+      <w:rPr>
+        <w:rFonts w:ascii="Courier New" w:hAnsi="Courier New" w:cs="Courier New" w:hint="default"/>
+      </w:rPr>
+    </w:lvl>
+    <w:lvl w:ilvl="8" w:tplc="04090005" w:tentative="1">
+      <w:start w:val="1"/>
+      <w:numFmt w:val="bullet"/>
+      <w:lvlText w:val=""/>
+      <w:lvlJc w:val="left"/>
+      <w:pPr>
+        <w:ind w:left="7200" w:hanging="360"/>
+      </w:pPr>
+      <w:rPr>
+        <w:rFonts w:ascii="Wingdings" w:hAnsi="Wingdings" w:hint="default"/>
+      </w:rPr>
+    </w:lvl>
+  </w:abstractNum>
+  <w:abstractNum w:abstractNumId="2">
     <w:nsid w:val="550A2E20"/>
     <w:multiLevelType w:val="hybridMultilevel"/>
     <w:tmpl w:val="636487BE"/>
@@ -6563,6 +6702,9 @@
     <w:abstractNumId w:val="0"/>
   </w:num>
   <w:num w:numId="2">
+    <w:abstractNumId w:val="2"/>
+  </w:num>
+  <w:num w:numId="3">
     <w:abstractNumId w:val="1"/>
   </w:num>
 </w:numbering>

</xml_diff>

<commit_message>
Worked on part 2, text file has all parts and answers, updated part 1 to fix errors in response time fucntion
</commit_message>
<xml_diff>
--- a/hw1/HW1_text_answers.docx
+++ b/hw1/HW1_text_answers.docx
@@ -1546,14 +1546,14 @@
           <w:sz w:val="20"/>
           <w:szCs w:val="20"/>
         </w:rPr>
-        <w:t xml:space="preserve">Ward,  </w:t>
+        <w:t xml:space="preserve">Ward, </w:t>
       </w:r>
       <w:r>
         <w:rPr>
           <w:sz w:val="20"/>
           <w:szCs w:val="20"/>
         </w:rPr>
-        <w:t xml:space="preserve"> Potholes</w:t>
+        <w:t>Potholes</w:t>
       </w:r>
       <w:r>
         <w:rPr>
@@ -6290,9 +6290,68 @@
         <w:t>There wasn’t much use of the 311 line until around the year 2000, when calls dramatically spiked for all four types of calls.</w:t>
       </w:r>
     </w:p>
-    <w:p/>
+    <w:p>
+      <w:pPr>
+        <w:pStyle w:val="ListParagraph"/>
+      </w:pPr>
+    </w:p>
     <w:p>
       <w:r>
+        <w:rPr>
+          <w:b/>
+          <w:i/>
+          <w:sz w:val="32"/>
+          <w:szCs w:val="32"/>
+          <w:u w:val="single"/>
+        </w:rPr>
+        <w:t>Problem 2:</w:t>
+      </w:r>
+      <w:r>
+        <w:t xml:space="preserve"> </w:t>
+      </w:r>
+    </w:p>
+    <w:p/>
+    <w:p>
+      <w:r>
+        <w:t xml:space="preserve">You will notice I don’t really have much for this section. I ran out of time. </w:t>
+      </w:r>
+      <w:r>
+        <w:t xml:space="preserve">I had to present my BA thesis last week and spent all of my time working on that instead of this homework. I also don’t know where Professor Rayid got the idea that we worked with APIs in 121-122. I haven’t worked with an API before and I simply did not have time to figure it out. I’m not a bad or slacker student; my transcript will attest to that. I just simply did not have adequate time to dedicate to learning something from scratch. </w:t>
+      </w:r>
+    </w:p>
+    <w:p/>
+    <w:p>
+      <w:r>
+        <w:t xml:space="preserve">Ideally, though, in theory, I would use the Census data to create a new dataframe using pandas and join it on the ones that I already created in part 1, by using latitude/longitude as a join condition or by </w:t>
+      </w:r>
+      <w:r>
+        <w:t xml:space="preserve">using the latitude and longitude to determine census tract, and then categorize each address as belonging to a certain census tract. I would then use the functions I created in </w:t>
+      </w:r>
+      <w:r>
+        <w:t xml:space="preserve">problem 1 to pull out characteristics related to demographics for, say, the ten zip codes with the most requests. </w:t>
+      </w:r>
+      <w:bookmarkStart w:id="0" w:name="_GoBack"/>
+      <w:bookmarkEnd w:id="0"/>
+    </w:p>
+    <w:p/>
+    <w:p>
+      <w:pPr>
+        <w:rPr>
+          <w:b/>
+          <w:i/>
+          <w:sz w:val="32"/>
+          <w:szCs w:val="32"/>
+          <w:u w:val="single"/>
+        </w:rPr>
+      </w:pPr>
+      <w:r>
+        <w:rPr>
+          <w:b/>
+          <w:i/>
+          <w:sz w:val="32"/>
+          <w:szCs w:val="32"/>
+          <w:u w:val="single"/>
+        </w:rPr>
         <w:t>Problem 3:</w:t>
       </w:r>
     </w:p>
@@ -6305,7 +6364,13 @@
         <w:t xml:space="preserve">A: </w:t>
       </w:r>
       <w:r>
-        <w:t xml:space="preserve">There were six total calls from 7500 S Wolcott Ave. Five were about potholes and one was about sanitation. The probability of an incoming call being about potholes is .8333, and the probability of it being about sanitation is 0.1667. Therefore it is most likely that an incoming call from 7500 S Wolcott Ave will concern potholes. </w:t>
+        <w:t>There were six total calls from 7500 S Wolcott Ave. Five were about potholes and one was about sanitation. The probability of an incoming call being about potholes is .8333, and the probability of it being about sanitation is 0.1667. Therefore</w:t>
+      </w:r>
+      <w:r>
+        <w:t>,</w:t>
+      </w:r>
+      <w:r>
+        <w:t xml:space="preserve"> it is most likely that an incoming call from 7500 S Wolcott Ave will concern potholes. </w:t>
       </w:r>
     </w:p>
     <w:p/>
@@ -6337,8 +6402,6 @@
       <w:r>
         <w:t xml:space="preserve"> There were 260 total calls about Graffiti Removal. 100 came from Englewood, giving a probability of (100 / 260) = 0.3846. 160 came from Uptown, giving a probability of 0.6154. Therefore, it is about 23% more likely that the call about Graffiti Removal came from Uptown. </w:t>
       </w:r>
-      <w:bookmarkStart w:id="0" w:name="_GoBack"/>
-      <w:bookmarkEnd w:id="0"/>
     </w:p>
     <w:p/>
     <w:p>

</xml_diff>

<commit_message>
finished write up, converted to PDF
</commit_message>
<xml_diff>
--- a/hw1/HW1_text_answers.docx
+++ b/hw1/HW1_text_answers.docx
@@ -658,13 +658,9 @@
             <w:tcW w:w="2610" w:type="dxa"/>
           </w:tcPr>
           <w:p>
-            <w:pPr>
-              <w:rPr>
-                <w:b/>
-              </w:rPr>
-            </w:pPr>
-            <w:bookmarkStart w:id="0" w:name="_GoBack"/>
-            <w:bookmarkEnd w:id="0"/>
+            <w:r>
+              <w:t>8.05 days</w:t>
+            </w:r>
           </w:p>
         </w:tc>
       </w:tr>
@@ -684,11 +680,9 @@
             <w:tcW w:w="2610" w:type="dxa"/>
           </w:tcPr>
           <w:p>
-            <w:pPr>
-              <w:rPr>
-                <w:b/>
-              </w:rPr>
-            </w:pPr>
+            <w:r>
+              <w:t>9.55 days</w:t>
+            </w:r>
           </w:p>
         </w:tc>
       </w:tr>
@@ -708,35 +702,9 @@
             <w:tcW w:w="2610" w:type="dxa"/>
           </w:tcPr>
           <w:p>
-            <w:pPr>
-              <w:rPr>
-                <w:b/>
-              </w:rPr>
-            </w:pPr>
-          </w:p>
-        </w:tc>
-      </w:tr>
-      <w:tr>
-        <w:tc>
-          <w:tcPr>
-            <w:tcW w:w="2245" w:type="dxa"/>
-          </w:tcPr>
-          <w:p>
-            <w:r>
-              <w:t>Buildings</w:t>
-            </w:r>
-          </w:p>
-        </w:tc>
-        <w:tc>
-          <w:tcPr>
-            <w:tcW w:w="2610" w:type="dxa"/>
-          </w:tcPr>
-          <w:p>
-            <w:pPr>
-              <w:rPr>
-                <w:b/>
-              </w:rPr>
-            </w:pPr>
+            <w:r>
+              <w:t>29.81 days</w:t>
+            </w:r>
           </w:p>
         </w:tc>
       </w:tr>
@@ -749,15 +717,147 @@
       </w:pPr>
     </w:p>
     <w:p>
-      <w:pPr>
-        <w:rPr>
-          <w:b/>
-        </w:rPr>
-      </w:pPr>
-      <w:r>
-        <w:rPr>
-          <w:b/>
-        </w:rPr>
+      <w:r>
+        <w:t xml:space="preserve">There was only a creation date, but not a completion date, for Abandoned Buildings, so I wasn’t able to calculate response time. </w:t>
+      </w:r>
+    </w:p>
+    <w:p/>
+    <w:p>
+      <w:r>
+        <w:t>Amazing to see how long it takes the city to answer pothole requests. Must be why there are still so many potholes in Hyde Park!</w:t>
+      </w:r>
+    </w:p>
+    <w:p/>
+    <w:p>
+      <w:pPr>
+        <w:rPr>
+          <w:b/>
+        </w:rPr>
+      </w:pPr>
+    </w:p>
+    <w:p>
+      <w:pPr>
+        <w:rPr>
+          <w:b/>
+        </w:rPr>
+      </w:pPr>
+    </w:p>
+    <w:p>
+      <w:pPr>
+        <w:rPr>
+          <w:b/>
+        </w:rPr>
+      </w:pPr>
+    </w:p>
+    <w:p>
+      <w:pPr>
+        <w:rPr>
+          <w:b/>
+        </w:rPr>
+      </w:pPr>
+    </w:p>
+    <w:p>
+      <w:pPr>
+        <w:rPr>
+          <w:b/>
+        </w:rPr>
+      </w:pPr>
+    </w:p>
+    <w:p>
+      <w:pPr>
+        <w:rPr>
+          <w:b/>
+        </w:rPr>
+      </w:pPr>
+    </w:p>
+    <w:p>
+      <w:pPr>
+        <w:rPr>
+          <w:b/>
+        </w:rPr>
+      </w:pPr>
+    </w:p>
+    <w:p>
+      <w:pPr>
+        <w:rPr>
+          <w:b/>
+        </w:rPr>
+      </w:pPr>
+    </w:p>
+    <w:p>
+      <w:pPr>
+        <w:rPr>
+          <w:b/>
+        </w:rPr>
+      </w:pPr>
+    </w:p>
+    <w:p>
+      <w:pPr>
+        <w:rPr>
+          <w:b/>
+        </w:rPr>
+      </w:pPr>
+    </w:p>
+    <w:p>
+      <w:pPr>
+        <w:rPr>
+          <w:b/>
+        </w:rPr>
+      </w:pPr>
+    </w:p>
+    <w:p>
+      <w:pPr>
+        <w:rPr>
+          <w:b/>
+        </w:rPr>
+      </w:pPr>
+    </w:p>
+    <w:p>
+      <w:pPr>
+        <w:rPr>
+          <w:b/>
+        </w:rPr>
+      </w:pPr>
+    </w:p>
+    <w:p>
+      <w:pPr>
+        <w:rPr>
+          <w:b/>
+        </w:rPr>
+      </w:pPr>
+    </w:p>
+    <w:p>
+      <w:pPr>
+        <w:rPr>
+          <w:b/>
+        </w:rPr>
+      </w:pPr>
+    </w:p>
+    <w:p>
+      <w:pPr>
+        <w:rPr>
+          <w:b/>
+        </w:rPr>
+      </w:pPr>
+    </w:p>
+    <w:p>
+      <w:pPr>
+        <w:rPr>
+          <w:b/>
+        </w:rPr>
+      </w:pPr>
+    </w:p>
+    <w:p>
+      <w:pPr>
+        <w:rPr>
+          <w:b/>
+        </w:rPr>
+      </w:pPr>
+      <w:r>
+        <w:rPr>
+          <w:b/>
+        </w:rPr>
+        <w:lastRenderedPageBreak/>
         <w:t>Requests b</w:t>
       </w:r>
       <w:r>
@@ -1242,7 +1342,6 @@
     </w:tbl>
     <w:p>
       <w:r>
-        <w:lastRenderedPageBreak/>
         <w:t>Potholes:</w:t>
       </w:r>
       <w:r>
@@ -1572,10 +1671,25 @@
           <w:b/>
         </w:rPr>
       </w:pPr>
-      <w:r>
-        <w:rPr>
-          <w:b/>
-        </w:rPr>
+    </w:p>
+    <w:p>
+      <w:pPr>
+        <w:rPr>
+          <w:b/>
+        </w:rPr>
+      </w:pPr>
+    </w:p>
+    <w:p>
+      <w:pPr>
+        <w:rPr>
+          <w:b/>
+        </w:rPr>
+      </w:pPr>
+      <w:r>
+        <w:rPr>
+          <w:b/>
+        </w:rPr>
+        <w:lastRenderedPageBreak/>
         <w:t>Areas with Most Requests:</w:t>
       </w:r>
     </w:p>
@@ -1870,20 +1984,6 @@
       </w:tr>
     </w:tbl>
     <w:p/>
-    <w:p/>
-    <w:p/>
-    <w:p/>
-    <w:p/>
-    <w:p/>
-    <w:p/>
-    <w:p/>
-    <w:p/>
-    <w:p/>
-    <w:p/>
-    <w:p/>
-    <w:p/>
-    <w:p/>
-    <w:p/>
     <w:p>
       <w:pPr>
         <w:rPr>
@@ -1892,6 +1992,386 @@
           <w:szCs w:val="20"/>
         </w:rPr>
       </w:pPr>
+    </w:p>
+    <w:p>
+      <w:pPr>
+        <w:rPr>
+          <w:b/>
+          <w:sz w:val="20"/>
+          <w:szCs w:val="20"/>
+        </w:rPr>
+      </w:pPr>
+    </w:p>
+    <w:p>
+      <w:pPr>
+        <w:rPr>
+          <w:b/>
+          <w:sz w:val="20"/>
+          <w:szCs w:val="20"/>
+        </w:rPr>
+      </w:pPr>
+    </w:p>
+    <w:p>
+      <w:pPr>
+        <w:rPr>
+          <w:b/>
+          <w:sz w:val="20"/>
+          <w:szCs w:val="20"/>
+        </w:rPr>
+      </w:pPr>
+    </w:p>
+    <w:p>
+      <w:pPr>
+        <w:rPr>
+          <w:b/>
+          <w:sz w:val="20"/>
+          <w:szCs w:val="20"/>
+        </w:rPr>
+      </w:pPr>
+    </w:p>
+    <w:p>
+      <w:pPr>
+        <w:rPr>
+          <w:b/>
+          <w:sz w:val="20"/>
+          <w:szCs w:val="20"/>
+        </w:rPr>
+      </w:pPr>
+    </w:p>
+    <w:p>
+      <w:pPr>
+        <w:rPr>
+          <w:b/>
+          <w:sz w:val="20"/>
+          <w:szCs w:val="20"/>
+        </w:rPr>
+      </w:pPr>
+    </w:p>
+    <w:p>
+      <w:pPr>
+        <w:rPr>
+          <w:b/>
+          <w:sz w:val="20"/>
+          <w:szCs w:val="20"/>
+        </w:rPr>
+      </w:pPr>
+    </w:p>
+    <w:p>
+      <w:pPr>
+        <w:rPr>
+          <w:b/>
+          <w:sz w:val="20"/>
+          <w:szCs w:val="20"/>
+        </w:rPr>
+      </w:pPr>
+    </w:p>
+    <w:p>
+      <w:pPr>
+        <w:rPr>
+          <w:b/>
+          <w:sz w:val="20"/>
+          <w:szCs w:val="20"/>
+        </w:rPr>
+      </w:pPr>
+    </w:p>
+    <w:p>
+      <w:pPr>
+        <w:rPr>
+          <w:b/>
+          <w:sz w:val="20"/>
+          <w:szCs w:val="20"/>
+        </w:rPr>
+      </w:pPr>
+    </w:p>
+    <w:p>
+      <w:pPr>
+        <w:rPr>
+          <w:b/>
+          <w:sz w:val="20"/>
+          <w:szCs w:val="20"/>
+        </w:rPr>
+      </w:pPr>
+    </w:p>
+    <w:p>
+      <w:pPr>
+        <w:rPr>
+          <w:b/>
+          <w:sz w:val="20"/>
+          <w:szCs w:val="20"/>
+        </w:rPr>
+      </w:pPr>
+    </w:p>
+    <w:p>
+      <w:pPr>
+        <w:rPr>
+          <w:b/>
+          <w:sz w:val="20"/>
+          <w:szCs w:val="20"/>
+        </w:rPr>
+      </w:pPr>
+    </w:p>
+    <w:p>
+      <w:pPr>
+        <w:rPr>
+          <w:b/>
+          <w:sz w:val="20"/>
+          <w:szCs w:val="20"/>
+        </w:rPr>
+      </w:pPr>
+    </w:p>
+    <w:p>
+      <w:pPr>
+        <w:rPr>
+          <w:b/>
+          <w:sz w:val="20"/>
+          <w:szCs w:val="20"/>
+        </w:rPr>
+      </w:pPr>
+    </w:p>
+    <w:p>
+      <w:pPr>
+        <w:rPr>
+          <w:b/>
+          <w:sz w:val="20"/>
+          <w:szCs w:val="20"/>
+        </w:rPr>
+      </w:pPr>
+    </w:p>
+    <w:p>
+      <w:pPr>
+        <w:rPr>
+          <w:b/>
+          <w:sz w:val="20"/>
+          <w:szCs w:val="20"/>
+        </w:rPr>
+      </w:pPr>
+    </w:p>
+    <w:p>
+      <w:pPr>
+        <w:rPr>
+          <w:b/>
+          <w:sz w:val="20"/>
+          <w:szCs w:val="20"/>
+        </w:rPr>
+      </w:pPr>
+    </w:p>
+    <w:p>
+      <w:pPr>
+        <w:rPr>
+          <w:b/>
+          <w:sz w:val="20"/>
+          <w:szCs w:val="20"/>
+        </w:rPr>
+      </w:pPr>
+    </w:p>
+    <w:p>
+      <w:pPr>
+        <w:rPr>
+          <w:b/>
+          <w:sz w:val="20"/>
+          <w:szCs w:val="20"/>
+        </w:rPr>
+      </w:pPr>
+    </w:p>
+    <w:p>
+      <w:pPr>
+        <w:rPr>
+          <w:b/>
+          <w:sz w:val="20"/>
+          <w:szCs w:val="20"/>
+        </w:rPr>
+      </w:pPr>
+    </w:p>
+    <w:p>
+      <w:pPr>
+        <w:rPr>
+          <w:b/>
+          <w:sz w:val="20"/>
+          <w:szCs w:val="20"/>
+        </w:rPr>
+      </w:pPr>
+    </w:p>
+    <w:p>
+      <w:pPr>
+        <w:rPr>
+          <w:b/>
+          <w:sz w:val="20"/>
+          <w:szCs w:val="20"/>
+        </w:rPr>
+      </w:pPr>
+    </w:p>
+    <w:p>
+      <w:pPr>
+        <w:rPr>
+          <w:b/>
+          <w:sz w:val="20"/>
+          <w:szCs w:val="20"/>
+        </w:rPr>
+      </w:pPr>
+    </w:p>
+    <w:p>
+      <w:pPr>
+        <w:rPr>
+          <w:b/>
+          <w:sz w:val="20"/>
+          <w:szCs w:val="20"/>
+        </w:rPr>
+      </w:pPr>
+    </w:p>
+    <w:p>
+      <w:pPr>
+        <w:rPr>
+          <w:b/>
+          <w:sz w:val="20"/>
+          <w:szCs w:val="20"/>
+        </w:rPr>
+      </w:pPr>
+    </w:p>
+    <w:p>
+      <w:pPr>
+        <w:rPr>
+          <w:b/>
+          <w:sz w:val="20"/>
+          <w:szCs w:val="20"/>
+        </w:rPr>
+      </w:pPr>
+    </w:p>
+    <w:p>
+      <w:pPr>
+        <w:rPr>
+          <w:b/>
+          <w:sz w:val="20"/>
+          <w:szCs w:val="20"/>
+        </w:rPr>
+      </w:pPr>
+    </w:p>
+    <w:p>
+      <w:pPr>
+        <w:rPr>
+          <w:b/>
+          <w:sz w:val="20"/>
+          <w:szCs w:val="20"/>
+        </w:rPr>
+      </w:pPr>
+    </w:p>
+    <w:p>
+      <w:pPr>
+        <w:rPr>
+          <w:b/>
+          <w:sz w:val="20"/>
+          <w:szCs w:val="20"/>
+        </w:rPr>
+      </w:pPr>
+    </w:p>
+    <w:p>
+      <w:pPr>
+        <w:rPr>
+          <w:b/>
+          <w:sz w:val="20"/>
+          <w:szCs w:val="20"/>
+        </w:rPr>
+      </w:pPr>
+    </w:p>
+    <w:p>
+      <w:pPr>
+        <w:rPr>
+          <w:b/>
+          <w:sz w:val="20"/>
+          <w:szCs w:val="20"/>
+        </w:rPr>
+      </w:pPr>
+    </w:p>
+    <w:p>
+      <w:pPr>
+        <w:rPr>
+          <w:b/>
+          <w:sz w:val="20"/>
+          <w:szCs w:val="20"/>
+        </w:rPr>
+      </w:pPr>
+    </w:p>
+    <w:p>
+      <w:pPr>
+        <w:rPr>
+          <w:b/>
+          <w:sz w:val="20"/>
+          <w:szCs w:val="20"/>
+        </w:rPr>
+      </w:pPr>
+    </w:p>
+    <w:p>
+      <w:pPr>
+        <w:rPr>
+          <w:b/>
+          <w:sz w:val="20"/>
+          <w:szCs w:val="20"/>
+        </w:rPr>
+      </w:pPr>
+    </w:p>
+    <w:p>
+      <w:pPr>
+        <w:rPr>
+          <w:b/>
+          <w:sz w:val="20"/>
+          <w:szCs w:val="20"/>
+        </w:rPr>
+      </w:pPr>
+    </w:p>
+    <w:p>
+      <w:pPr>
+        <w:rPr>
+          <w:b/>
+          <w:sz w:val="20"/>
+          <w:szCs w:val="20"/>
+        </w:rPr>
+      </w:pPr>
+    </w:p>
+    <w:p>
+      <w:pPr>
+        <w:rPr>
+          <w:b/>
+          <w:sz w:val="20"/>
+          <w:szCs w:val="20"/>
+        </w:rPr>
+      </w:pPr>
+    </w:p>
+    <w:p>
+      <w:pPr>
+        <w:rPr>
+          <w:b/>
+          <w:sz w:val="20"/>
+          <w:szCs w:val="20"/>
+        </w:rPr>
+      </w:pPr>
+    </w:p>
+    <w:p>
+      <w:pPr>
+        <w:rPr>
+          <w:b/>
+          <w:sz w:val="20"/>
+          <w:szCs w:val="20"/>
+        </w:rPr>
+      </w:pPr>
+    </w:p>
+    <w:p>
+      <w:pPr>
+        <w:rPr>
+          <w:b/>
+          <w:sz w:val="20"/>
+          <w:szCs w:val="20"/>
+        </w:rPr>
+      </w:pPr>
+    </w:p>
+    <w:p>
+      <w:pPr>
+        <w:rPr>
+          <w:b/>
+          <w:sz w:val="20"/>
+          <w:szCs w:val="20"/>
+        </w:rPr>
+      </w:pPr>
+      <w:bookmarkStart w:id="0" w:name="_GoBack"/>
+      <w:bookmarkEnd w:id="0"/>
       <w:r>
         <w:rPr>
           <w:b/>
@@ -6602,15 +7082,7 @@
         <w:t xml:space="preserve">There are a lot of different ways that people identify with their community. There are the 77 recognized “community areas”, which is what I usually understand as the “neighborhood”. For example, I live in Hyde Park, but my favorite community area is Andersonville. </w:t>
       </w:r>
       <w:r>
-        <w:t xml:space="preserve">Actually, that’s not even a Community Area, it’s a neighborhood </w:t>
-      </w:r>
-      <w:proofErr w:type="spellStart"/>
-      <w:r>
-        <w:t>withing</w:t>
-      </w:r>
-      <w:proofErr w:type="spellEnd"/>
-      <w:r>
-        <w:t xml:space="preserve"> the Community Area of Edgewater! </w:t>
+        <w:t xml:space="preserve">Actually, that’s not even a Community Area, it’s a neighborhood withing the Community Area of Edgewater! </w:t>
       </w:r>
       <w:r>
         <w:t>However, citizens also identify with their wards, because each ward is tied together politically, via the Aldermen who help run the city. There are also zip codes, which generally identify an</w:t>
@@ -6726,29 +7198,13 @@
         <w:t xml:space="preserve">You will notice I don’t really have much for this section. I ran out of time. </w:t>
       </w:r>
       <w:r>
-        <w:t xml:space="preserve">I had to present my BA thesis last week and spent all of my time working on that instead of this homework. I also don’t know where Professor </w:t>
-      </w:r>
-      <w:proofErr w:type="spellStart"/>
-      <w:r>
-        <w:t>Rayid</w:t>
-      </w:r>
-      <w:proofErr w:type="spellEnd"/>
-      <w:r>
-        <w:t xml:space="preserve"> got the idea that we worked with APIs in 121-122. I haven’t worked with an API before and I simply did not have time to figure it out. I’m not a bad or slacker student; my transcript will attest to that. I just simply did not have adequate time to dedicate to learning something from scratch. </w:t>
+        <w:t xml:space="preserve">I had to present my BA thesis last week and spent all of my time working on that instead of this homework. I also don’t know where Professor Rayid got the idea that we worked with APIs in 121-122. I haven’t worked with an API before and I simply did not have time to figure it out. I’m not a bad or slacker student; my transcript will attest to that. I just simply did not have adequate time to dedicate to learning something from scratch. </w:t>
       </w:r>
     </w:p>
     <w:p/>
     <w:p>
       <w:r>
-        <w:t xml:space="preserve">Ideally, though, in theory, I would use the Census data to create a new </w:t>
-      </w:r>
-      <w:proofErr w:type="spellStart"/>
-      <w:r>
-        <w:t>dataframe</w:t>
-      </w:r>
-      <w:proofErr w:type="spellEnd"/>
-      <w:r>
-        <w:t xml:space="preserve"> using pandas and join it on the ones that I already created in part 1, by using latitude/longitude as a join condition or by </w:t>
+        <w:t xml:space="preserve">Ideally, though, in theory, I would use the Census data to create a new dataframe using pandas and join it on the ones that I already created in part 1, by using latitude/longitude as a join condition or by </w:t>
       </w:r>
       <w:r>
         <w:t xml:space="preserve">using the latitude and longitude to determine census tract, and then categorize each address as belonging to a certain census tract. I would then use the functions I created in </w:t>

</xml_diff>